<commit_message>
updating repository link to deliverable folder
</commit_message>
<xml_diff>
--- a/Deliverables/1 ProjectManagementPlan.docx
+++ b/Deliverables/1 ProjectManagementPlan.docx
@@ -3327,8 +3327,6 @@
           <w:szCs w:val="27"/>
         </w:rPr>
       </w:pPr>
-      <w:bookmarkStart w:id="1" w:name="_GoBack"/>
-      <w:bookmarkEnd w:id="1"/>
     </w:p>
     <w:p>
       <w:pPr>
@@ -3357,17 +3355,13 @@
     <w:p>
       <w:pPr>
         <w:jc w:val="both"/>
-        <w:rPr>
-          <w:sz w:val="24"/>
-        </w:rPr>
       </w:pPr>
       <w:hyperlink r:id="rId10" w:history="1">
         <w:r>
           <w:rPr>
             <w:rStyle w:val="Hyperlink"/>
-            <w:sz w:val="24"/>
           </w:rPr>
-          <w:t>https://github.com/WorkforceResearchGuide/WorkforceResearchGuideApp.git</w:t>
+          <w:t>https://github.com/WorkforceResearchGuide/WorkforceResearchGuideApp/tree/master/Deliverables</w:t>
         </w:r>
       </w:hyperlink>
     </w:p>
@@ -3379,6 +3373,8 @@
           <w:sz w:val="24"/>
         </w:rPr>
       </w:pPr>
+      <w:bookmarkStart w:id="1" w:name="_GoBack"/>
+      <w:bookmarkEnd w:id="1"/>
     </w:p>
     <w:p>
       <w:pPr>
@@ -3491,7 +3487,7 @@
       <w:rPr>
         <w:noProof/>
       </w:rPr>
-      <w:t>2</w:t>
+      <w:t>8</w:t>
     </w:r>
     <w:r>
       <w:fldChar w:fldCharType="end"/>
@@ -3986,6 +3982,7 @@
   <w:style w:type="character" w:default="1" w:styleId="DefaultParagraphFont">
     <w:name w:val="Default Paragraph Font"/>
     <w:uiPriority w:val="1"/>
+    <w:semiHidden/>
     <w:unhideWhenUsed/>
   </w:style>
   <w:style w:type="table" w:default="1" w:styleId="TableNormal">
@@ -4442,6 +4439,7 @@
   <w:style w:type="character" w:default="1" w:styleId="DefaultParagraphFont">
     <w:name w:val="Default Paragraph Font"/>
     <w:uiPriority w:val="1"/>
+    <w:semiHidden/>
     <w:unhideWhenUsed/>
   </w:style>
   <w:style w:type="table" w:default="1" w:styleId="TableNormal">
@@ -4890,7 +4888,7 @@
   <a:extraClrSchemeLst/>
   <a:extLst>
     <a:ext uri="{05A4C25C-085E-4340-85A3-A5531E510DB2}">
-      <thm15:themeFamily xmlns="" xmlns:thm15="http://schemas.microsoft.com/office/thememl/2012/main" name="Office Theme" id="{62F939B6-93AF-4DB8-9C6B-D6C7DFDC589F}" vid="{4A3C46E8-61CC-4603-A589-7422A47A8E4A}"/>
+      <thm15:themeFamily xmlns:thm15="http://schemas.microsoft.com/office/thememl/2012/main" xmlns="" name="Office Theme" id="{62F939B6-93AF-4DB8-9C6B-D6C7DFDC589F}" vid="{4A3C46E8-61CC-4603-A589-7422A47A8E4A}"/>
     </a:ext>
   </a:extLst>
 </a:theme>
@@ -4901,7 +4899,7 @@
 </file>
 
 <file path=customXml/itemProps1.xml><?xml version="1.0" encoding="utf-8"?>
-<ds:datastoreItem xmlns:ds="http://schemas.openxmlformats.org/officeDocument/2006/customXml" ds:itemID="{87686F31-D89F-4313-87FA-5AC8571EF54D}">
+<ds:datastoreItem xmlns:ds="http://schemas.openxmlformats.org/officeDocument/2006/customXml" ds:itemID="{CF247F1C-F713-47EA-A8F2-67BED657649C}">
   <ds:schemaRefs>
     <ds:schemaRef ds:uri="http://schemas.openxmlformats.org/officeDocument/2006/bibliography"/>
   </ds:schemaRefs>

</xml_diff>